<commit_message>
Finished skeleton of week 3 DQ2
Still need to reword and organize.
</commit_message>
<xml_diff>
--- a/week3_dir/DQ1_dir/DQ1_notes.docx
+++ b/week3_dir/DQ1_dir/DQ1_notes.docx
@@ -60,11 +60,10 @@
           <w:szCs w:val="26"/>
           <w:u w:color="535353"/>
         </w:rPr>
-        <w:t>‘In developing a Web site, companies must take account of their ethical and social responsibilities.’ Make recommendations to the board of your organisation as to how it should approach this issue.</w:t>
-      </w:r>
-    </w:p>
-    <w:p>
-      <w:pPr>
+        <w:t xml:space="preserve">‘In developing a Web site, companies must take account of their ethical and social responsibilities.’ Make recommendations to the board of your </w:t>
+      </w:r>
+      <w:proofErr w:type="spellStart"/>
+      <w:r>
         <w:rPr>
           <w:rFonts w:ascii="Lucida Grande" w:hAnsi="Lucida Grande" w:cs="Lucida Grande"/>
           <w:kern w:val="1"/>
@@ -72,6 +71,29 @@
           <w:szCs w:val="26"/>
           <w:u w:color="535353"/>
         </w:rPr>
+        <w:t>organisation</w:t>
+      </w:r>
+      <w:proofErr w:type="spellEnd"/>
+      <w:r>
+        <w:rPr>
+          <w:rFonts w:ascii="Lucida Grande" w:hAnsi="Lucida Grande" w:cs="Lucida Grande"/>
+          <w:kern w:val="1"/>
+          <w:sz w:val="26"/>
+          <w:szCs w:val="26"/>
+          <w:u w:color="535353"/>
+        </w:rPr>
+        <w:t xml:space="preserve"> as to how it should approach this issue.</w:t>
+      </w:r>
+    </w:p>
+    <w:p>
+      <w:pPr>
+        <w:rPr>
+          <w:rFonts w:ascii="Lucida Grande" w:hAnsi="Lucida Grande" w:cs="Lucida Grande"/>
+          <w:kern w:val="1"/>
+          <w:sz w:val="26"/>
+          <w:szCs w:val="26"/>
+          <w:u w:color="535353"/>
+        </w:rPr>
       </w:pPr>
     </w:p>
     <w:p>
@@ -149,7 +171,15 @@
         </w:numPr>
       </w:pPr>
       <w:r>
-        <w:t>(Mack, n.d.)</w:t>
+        <w:t xml:space="preserve">(Mack, </w:t>
+      </w:r>
+      <w:proofErr w:type="spellStart"/>
+      <w:r>
+        <w:t>n.d.</w:t>
+      </w:r>
+      <w:proofErr w:type="spellEnd"/>
+      <w:r>
+        <w:t>)</w:t>
       </w:r>
     </w:p>
     <w:p>
@@ -258,7 +288,23 @@
         </w:numPr>
       </w:pPr>
       <w:r>
-        <w:t>Companies have a lot of power in the community and in the national economy. They control a lot of assets, and may have billions in cash at their disposal for socially conscious investments and programs. Some companies may engage in "greenwashing", or feigning interest in corporate responsibility, but many large corporations are devoting real time and money to environmental sustainability programs, alternative energy/cleantech, and various social welfare initiatives to benefit employees, customers, and the community at large.</w:t>
+        <w:t>Companies have a lot of power in the community and in the national economy. They control a lot of assets, and may have billions in cash at their disposal for socially conscious investments and programs. Some companies may engage in "</w:t>
+      </w:r>
+      <w:proofErr w:type="spellStart"/>
+      <w:r>
+        <w:t>greenwashing</w:t>
+      </w:r>
+      <w:proofErr w:type="spellEnd"/>
+      <w:r>
+        <w:t>", or feigning interest in corporate responsibility, but many large corporations are devoting real time and money to environmental sustainability programs, alternative energy/</w:t>
+      </w:r>
+      <w:proofErr w:type="spellStart"/>
+      <w:r>
+        <w:t>cleantech</w:t>
+      </w:r>
+      <w:proofErr w:type="spellEnd"/>
+      <w:r>
+        <w:t>, and various social welfare initiatives to benefit employees, customers, and the community at large.</w:t>
       </w:r>
     </w:p>
     <w:p>
@@ -475,33 +521,33 @@
       </w:r>
       <w:r>
         <w:t xml:space="preserve">feel-good </w:t>
+      </w:r>
+      <w:r>
+        <w:t>causes give</w:t>
+      </w:r>
+      <w:r>
+        <w:t xml:space="preserve"> the perception that you have “given back” to the community.</w:t>
+      </w:r>
+    </w:p>
+    <w:p>
+      <w:pPr>
+        <w:pStyle w:val="ListParagraph"/>
+        <w:numPr>
+          <w:ilvl w:val="1"/>
+          <w:numId w:val="1"/>
+        </w:numPr>
+      </w:pPr>
+      <w:r>
+        <w:t xml:space="preserve">While these things </w:t>
+      </w:r>
+      <w:r>
+        <w:t>will probably</w:t>
+      </w:r>
+      <w:r>
+        <w:t xml:space="preserve"> not save a struggling company, they are good PR.</w:t>
       </w:r>
       <w:bookmarkStart w:id="0" w:name="_GoBack"/>
       <w:bookmarkEnd w:id="0"/>
-      <w:r>
-        <w:t>causes give</w:t>
-      </w:r>
-      <w:r>
-        <w:t xml:space="preserve"> the perception that you have “given back” to the community.</w:t>
-      </w:r>
-    </w:p>
-    <w:p>
-      <w:pPr>
-        <w:pStyle w:val="ListParagraph"/>
-        <w:numPr>
-          <w:ilvl w:val="1"/>
-          <w:numId w:val="1"/>
-        </w:numPr>
-      </w:pPr>
-      <w:r>
-        <w:t xml:space="preserve">While these things </w:t>
-      </w:r>
-      <w:r>
-        <w:t>will probably</w:t>
-      </w:r>
-      <w:r>
-        <w:t xml:space="preserve"> not save a struggling company, they are good PR.</w:t>
-      </w:r>
     </w:p>
     <w:p/>
     <w:p>
@@ -517,8 +563,22 @@
     </w:p>
     <w:p/>
     <w:p>
-      <w:r>
-        <w:t xml:space="preserve">Investopedia (n.d.) </w:t>
+      <w:proofErr w:type="spellStart"/>
+      <w:proofErr w:type="gramStart"/>
+      <w:r>
+        <w:t>Investopedia</w:t>
+      </w:r>
+      <w:proofErr w:type="spellEnd"/>
+      <w:r>
+        <w:t xml:space="preserve"> (</w:t>
+      </w:r>
+      <w:proofErr w:type="spellStart"/>
+      <w:r>
+        <w:t>n.d.</w:t>
+      </w:r>
+      <w:proofErr w:type="spellEnd"/>
+      <w:r>
+        <w:t xml:space="preserve">) </w:t>
       </w:r>
       <w:r>
         <w:rPr>
@@ -533,7 +593,11 @@
         <w:t xml:space="preserve"> </w:t>
       </w:r>
       <w:r>
-        <w:t xml:space="preserve">[Online]. Available from: </w:t>
+        <w:t>[Online].</w:t>
+      </w:r>
+      <w:proofErr w:type="gramEnd"/>
+      <w:r>
+        <w:t xml:space="preserve"> Available from: </w:t>
       </w:r>
       <w:r>
         <w:t>http://www.investopedia.com/terms/c/corp-social-responsibility.asp</w:t>
@@ -571,7 +635,15 @@
     <w:p/>
     <w:p>
       <w:r>
-        <w:t>Mack, S. (n.d.) ‘</w:t>
+        <w:t>Mack, S. (</w:t>
+      </w:r>
+      <w:proofErr w:type="spellStart"/>
+      <w:r>
+        <w:t>n.d.</w:t>
+      </w:r>
+      <w:proofErr w:type="spellEnd"/>
+      <w:r>
+        <w:t>) ‘</w:t>
       </w:r>
       <w:r>
         <w:t>What Is the Meaning of Ethical Responsibility?</w:t>
@@ -579,6 +651,7 @@
       <w:r>
         <w:t xml:space="preserve">’ </w:t>
       </w:r>
+      <w:proofErr w:type="gramStart"/>
       <w:r>
         <w:rPr>
           <w:i/>
@@ -586,7 +659,11 @@
         <w:t xml:space="preserve">Houston Chronicle </w:t>
       </w:r>
       <w:r>
-        <w:t xml:space="preserve">[Online]. Available from: </w:t>
+        <w:t>[Online].</w:t>
+      </w:r>
+      <w:proofErr w:type="gramEnd"/>
+      <w:r>
+        <w:t xml:space="preserve"> Available from: </w:t>
       </w:r>
       <w:hyperlink r:id="rId7" w:history="1">
         <w:r>
@@ -602,6 +679,7 @@
     </w:p>
     <w:p/>
     <w:p>
+      <w:proofErr w:type="gramStart"/>
       <w:r>
         <w:t xml:space="preserve">Thermo Fisher Scientific (2014a) </w:t>
       </w:r>
@@ -612,7 +690,11 @@
         <w:t xml:space="preserve">Responsibility </w:t>
       </w:r>
       <w:r>
-        <w:t xml:space="preserve">[Online]. Available from: </w:t>
+        <w:t>[Online].</w:t>
+      </w:r>
+      <w:proofErr w:type="gramEnd"/>
+      <w:r>
+        <w:t xml:space="preserve"> Available from: </w:t>
       </w:r>
       <w:hyperlink r:id="rId8" w:history="1">
         <w:r>
@@ -627,7 +709,22 @@
       </w:r>
     </w:p>
     <w:p/>
+    <w:p>
+      <w:hyperlink r:id="rId9" w:history="1">
+        <w:r>
+          <w:rPr>
+            <w:rStyle w:val="Hyperlink"/>
+          </w:rPr>
+          <w:t>http://www.foxbusiness.com/on-air/stossel/blog/2011/04/27/dont-give-back</w:t>
+        </w:r>
+      </w:hyperlink>
+    </w:p>
     <w:p/>
+    <w:p>
+      <w:r>
+        <w:t>http://smallbusiness.foxbusiness.com/marketing-sales/2014/05/29/why-shouldnt-jump-on-corporate-social-responsibility/</w:t>
+      </w:r>
+    </w:p>
     <w:sectPr>
       <w:pgSz w:w="12240" w:h="15840"/>
       <w:pgMar w:top="1440" w:right="1800" w:bottom="1440" w:left="1800" w:header="720" w:footer="720" w:gutter="0"/>

</xml_diff>

<commit_message>
Finished draft of week 3 DQ1
Still need to proof read.
</commit_message>
<xml_diff>
--- a/week3_dir/DQ1_dir/DQ1_notes.docx
+++ b/week3_dir/DQ1_dir/DQ1_notes.docx
@@ -263,6 +263,28 @@
           <w:numId w:val="1"/>
         </w:numPr>
       </w:pPr>
+      <w:proofErr w:type="spellStart"/>
+      <w:r>
+        <w:t>Investopedia</w:t>
+      </w:r>
+      <w:proofErr w:type="spellEnd"/>
+      <w:r>
+        <w:t xml:space="preserve">, </w:t>
+      </w:r>
+      <w:proofErr w:type="spellStart"/>
+      <w:r>
+        <w:t>n.d.</w:t>
+      </w:r>
+      <w:proofErr w:type="spellEnd"/>
+    </w:p>
+    <w:p>
+      <w:pPr>
+        <w:pStyle w:val="ListParagraph"/>
+        <w:numPr>
+          <w:ilvl w:val="3"/>
+          <w:numId w:val="1"/>
+        </w:numPr>
+      </w:pPr>
       <w:r>
         <w:t>Corporate initiative to assess and take responsibility for the company's effects on the environment and impact on social welfare. The term generally applies to company efforts that go beyond what may be required by regulators or environmental protection groups.</w:t>
       </w:r>
@@ -271,51 +293,64 @@
       <w:pPr>
         <w:pStyle w:val="ListParagraph"/>
         <w:numPr>
+          <w:ilvl w:val="3"/>
+          <w:numId w:val="1"/>
+        </w:numPr>
+      </w:pPr>
+      <w:r>
+        <w:t>Corporate social responsibility may also be referred to as "corporate citizenship" and can involve incurring short-term costs that do not provide an immediate financial benefit to the company, but instead promote positive social and environmental change.</w:t>
+      </w:r>
+    </w:p>
+    <w:p>
+      <w:pPr>
+        <w:pStyle w:val="ListParagraph"/>
+        <w:numPr>
+          <w:ilvl w:val="3"/>
+          <w:numId w:val="1"/>
+        </w:numPr>
+      </w:pPr>
+      <w:proofErr w:type="spellStart"/>
+      <w:r>
+        <w:t>Compa</w:t>
+      </w:r>
+      <w:proofErr w:type="spellEnd"/>
+      <w:r>
+        <w:tab/>
+      </w:r>
+      <w:proofErr w:type="spellStart"/>
+      <w:r>
+        <w:t>nies</w:t>
+      </w:r>
+      <w:proofErr w:type="spellEnd"/>
+      <w:r>
+        <w:t xml:space="preserve"> have a lot of power in the community and in the national economy. They control a lot of assets, and may have billions in cash at their disposal for socially conscious investments and programs. Some companies may engage in "</w:t>
+      </w:r>
+      <w:proofErr w:type="spellStart"/>
+      <w:r>
+        <w:t>greenwashing</w:t>
+      </w:r>
+      <w:proofErr w:type="spellEnd"/>
+      <w:r>
+        <w:t>", or feigning interest in corporate responsibility, but many large corporations are devoting real time and money to environmental sustainability programs, alternative energy/</w:t>
+      </w:r>
+      <w:proofErr w:type="spellStart"/>
+      <w:r>
+        <w:t>cleantech</w:t>
+      </w:r>
+      <w:proofErr w:type="spellEnd"/>
+      <w:r>
+        <w:t>, and various social welfare initiatives to benefit employees, customers, and the community at large.</w:t>
+      </w:r>
+    </w:p>
+    <w:p>
+      <w:pPr>
+        <w:pStyle w:val="ListParagraph"/>
+        <w:numPr>
           <w:ilvl w:val="2"/>
           <w:numId w:val="1"/>
         </w:numPr>
       </w:pPr>
       <w:r>
-        <w:t>Corporate social responsibility may also be referred to as "corporate citizenship" and can involve incurring short-term costs that do not provide an immediate financial benefit to the company, but instead promote positive social and environmental change.</w:t>
-      </w:r>
-    </w:p>
-    <w:p>
-      <w:pPr>
-        <w:pStyle w:val="ListParagraph"/>
-        <w:numPr>
-          <w:ilvl w:val="2"/>
-          <w:numId w:val="1"/>
-        </w:numPr>
-      </w:pPr>
-      <w:r>
-        <w:t>Companies have a lot of power in the community and in the national economy. They control a lot of assets, and may have billions in cash at their disposal for socially conscious investments and programs. Some companies may engage in "</w:t>
-      </w:r>
-      <w:proofErr w:type="spellStart"/>
-      <w:r>
-        <w:t>greenwashing</w:t>
-      </w:r>
-      <w:proofErr w:type="spellEnd"/>
-      <w:r>
-        <w:t>", or feigning interest in corporate responsibility, but many large corporations are devoting real time and money to environmental sustainability programs, alternative energy/</w:t>
-      </w:r>
-      <w:proofErr w:type="spellStart"/>
-      <w:r>
-        <w:t>cleantech</w:t>
-      </w:r>
-      <w:proofErr w:type="spellEnd"/>
-      <w:r>
-        <w:t>, and various social welfare initiatives to benefit employees, customers, and the community at large.</w:t>
-      </w:r>
-    </w:p>
-    <w:p>
-      <w:pPr>
-        <w:pStyle w:val="ListParagraph"/>
-        <w:numPr>
-          <w:ilvl w:val="2"/>
-          <w:numId w:val="1"/>
-        </w:numPr>
-      </w:pPr>
-      <w:r>
         <w:t>(Fallon, 2014)</w:t>
       </w:r>
     </w:p>
@@ -546,134 +581,188 @@
       <w:r>
         <w:t xml:space="preserve"> not save a struggling company, they are good PR.</w:t>
       </w:r>
+    </w:p>
+    <w:p/>
+    <w:p>
+      <w:r>
+        <w:t>References:</w:t>
+      </w:r>
+    </w:p>
+    <w:p/>
+    <w:p>
+      <w:r>
+        <w:t xml:space="preserve">Google (2014) </w:t>
+      </w:r>
+    </w:p>
+    <w:p>
       <w:bookmarkStart w:id="0" w:name="_GoBack"/>
       <w:bookmarkEnd w:id="0"/>
     </w:p>
-    <w:p/>
-    <w:p>
-      <w:r>
-        <w:t>References:</w:t>
-      </w:r>
-    </w:p>
-    <w:p/>
-    <w:p>
-      <w:r>
-        <w:t xml:space="preserve">Google (2014) </w:t>
-      </w:r>
-    </w:p>
-    <w:p/>
     <w:p>
       <w:proofErr w:type="spellStart"/>
       <w:proofErr w:type="gramStart"/>
       <w:r>
+        <w:rPr>
+          <w:highlight w:val="red"/>
+        </w:rPr>
         <w:t>Investopedia</w:t>
       </w:r>
       <w:proofErr w:type="spellEnd"/>
       <w:r>
+        <w:rPr>
+          <w:highlight w:val="red"/>
+        </w:rPr>
         <w:t xml:space="preserve"> (</w:t>
       </w:r>
       <w:proofErr w:type="spellStart"/>
       <w:r>
+        <w:rPr>
+          <w:highlight w:val="red"/>
+        </w:rPr>
         <w:t>n.d.</w:t>
       </w:r>
       <w:proofErr w:type="spellEnd"/>
       <w:r>
+        <w:rPr>
+          <w:highlight w:val="red"/>
+        </w:rPr>
         <w:t xml:space="preserve">) </w:t>
       </w:r>
       <w:r>
         <w:rPr>
           <w:i/>
-        </w:rPr>
-        <w:t>Corporate Social Responsibility</w:t>
-      </w:r>
-      <w:r>
-        <w:rPr>
-          <w:i/>
-        </w:rPr>
-        <w:t xml:space="preserve"> </w:t>
-      </w:r>
-      <w:r>
+          <w:highlight w:val="red"/>
+        </w:rPr>
+        <w:t xml:space="preserve">Corporate Social Responsibility </w:t>
+      </w:r>
+      <w:r>
+        <w:rPr>
+          <w:highlight w:val="red"/>
+        </w:rPr>
         <w:t>[Online].</w:t>
       </w:r>
       <w:proofErr w:type="gramEnd"/>
       <w:r>
+        <w:rPr>
+          <w:highlight w:val="red"/>
+        </w:rPr>
         <w:t xml:space="preserve"> Available from: </w:t>
-      </w:r>
-      <w:r>
-        <w:t>http://www.investopedia.com/terms/c/corp-social-responsibility.asp</w:t>
-      </w:r>
-      <w:r>
-        <w:t xml:space="preserve"> (Accessed: 31 May 2014)</w:t>
-      </w:r>
-    </w:p>
-    <w:p/>
-    <w:p>
-      <w:r>
-        <w:t xml:space="preserve">Life Technologies (2014) </w:t>
-      </w:r>
-      <w:r>
-        <w:rPr>
-          <w:i/>
-        </w:rPr>
-        <w:t xml:space="preserve">Global Volunteer Day </w:t>
-      </w:r>
-      <w:r>
-        <w:t xml:space="preserve">[Online]. Available from: </w:t>
       </w:r>
       <w:hyperlink r:id="rId6" w:history="1">
         <w:r>
           <w:rPr>
             <w:rStyle w:val="Hyperlink"/>
+            <w:highlight w:val="red"/>
+          </w:rPr>
+          <w:t>http://www.investopedia.com/terms/c/corp-social-responsibility.asp</w:t>
+        </w:r>
+      </w:hyperlink>
+      <w:r>
+        <w:rPr>
+          <w:highlight w:val="red"/>
+        </w:rPr>
+        <w:t xml:space="preserve"> </w:t>
+      </w:r>
+      <w:r>
+        <w:rPr>
+          <w:highlight w:val="red"/>
+        </w:rPr>
+        <w:t>(Accessed: 31 May 2014)</w:t>
+      </w:r>
+    </w:p>
+    <w:p/>
+    <w:p>
+      <w:r>
+        <w:rPr>
+          <w:highlight w:val="red"/>
+        </w:rPr>
+        <w:t xml:space="preserve">Life Technologies (2014) </w:t>
+      </w:r>
+      <w:r>
+        <w:rPr>
+          <w:i/>
+          <w:highlight w:val="red"/>
+        </w:rPr>
+        <w:t xml:space="preserve">Global Volunteer Day </w:t>
+      </w:r>
+      <w:r>
+        <w:rPr>
+          <w:highlight w:val="red"/>
+        </w:rPr>
+        <w:t xml:space="preserve">[Online]. Available from: </w:t>
+      </w:r>
+      <w:hyperlink r:id="rId7" w:history="1">
+        <w:r>
+          <w:rPr>
+            <w:rStyle w:val="Hyperlink"/>
+            <w:highlight w:val="red"/>
           </w:rPr>
           <w:t>http://www.lifetechnologies.com/us/en/home/about-us/sustainability/engaging-stakeholders/community/volunteering-time/global-volunteer-day.html</w:t>
         </w:r>
       </w:hyperlink>
       <w:r>
+        <w:rPr>
+          <w:highlight w:val="red"/>
+        </w:rPr>
         <w:t xml:space="preserve"> (Accessed: 31 May 2014)</w:t>
       </w:r>
     </w:p>
     <w:p/>
     <w:p>
       <w:r>
+        <w:rPr>
+          <w:highlight w:val="red"/>
+        </w:rPr>
         <w:t>Mack, S. (</w:t>
       </w:r>
       <w:proofErr w:type="spellStart"/>
       <w:r>
+        <w:rPr>
+          <w:highlight w:val="red"/>
+        </w:rPr>
         <w:t>n.d.</w:t>
       </w:r>
       <w:proofErr w:type="spellEnd"/>
       <w:r>
-        <w:t>) ‘</w:t>
-      </w:r>
-      <w:r>
-        <w:t>What Is the Meaning of Ethical Responsibility?</w:t>
-      </w:r>
-      <w:r>
-        <w:t xml:space="preserve">’ </w:t>
+        <w:rPr>
+          <w:highlight w:val="red"/>
+        </w:rPr>
+        <w:t xml:space="preserve">) ‘What Is the Meaning of Ethical Responsibility?’ </w:t>
       </w:r>
       <w:proofErr w:type="gramStart"/>
       <w:r>
         <w:rPr>
           <w:i/>
+          <w:highlight w:val="red"/>
         </w:rPr>
         <w:t xml:space="preserve">Houston Chronicle </w:t>
       </w:r>
       <w:r>
+        <w:rPr>
+          <w:highlight w:val="red"/>
+        </w:rPr>
         <w:t>[Online].</w:t>
       </w:r>
       <w:proofErr w:type="gramEnd"/>
       <w:r>
+        <w:rPr>
+          <w:highlight w:val="red"/>
+        </w:rPr>
         <w:t xml:space="preserve"> Available from: </w:t>
       </w:r>
-      <w:hyperlink r:id="rId7" w:history="1">
+      <w:hyperlink r:id="rId8" w:history="1">
         <w:r>
           <w:rPr>
             <w:rStyle w:val="Hyperlink"/>
+            <w:highlight w:val="red"/>
           </w:rPr>
           <w:t>http://smallbusiness.chron.com/meaning-ethical-responsibility-56224.html</w:t>
         </w:r>
       </w:hyperlink>
       <w:r>
+        <w:rPr>
+          <w:highlight w:val="red"/>
+        </w:rPr>
         <w:t xml:space="preserve"> (Accessed: 31 May 2014)</w:t>
       </w:r>
     </w:p>
@@ -681,36 +770,50 @@
     <w:p>
       <w:proofErr w:type="gramStart"/>
       <w:r>
+        <w:rPr>
+          <w:highlight w:val="red"/>
+        </w:rPr>
         <w:t xml:space="preserve">Thermo Fisher Scientific (2014a) </w:t>
       </w:r>
       <w:r>
         <w:rPr>
           <w:i/>
+          <w:highlight w:val="red"/>
         </w:rPr>
         <w:t xml:space="preserve">Responsibility </w:t>
       </w:r>
       <w:r>
+        <w:rPr>
+          <w:highlight w:val="red"/>
+        </w:rPr>
         <w:t>[Online].</w:t>
       </w:r>
       <w:proofErr w:type="gramEnd"/>
       <w:r>
+        <w:rPr>
+          <w:highlight w:val="red"/>
+        </w:rPr>
         <w:t xml:space="preserve"> Available from: </w:t>
       </w:r>
-      <w:hyperlink r:id="rId8" w:history="1">
+      <w:hyperlink r:id="rId9" w:history="1">
         <w:r>
           <w:rPr>
             <w:rStyle w:val="Hyperlink"/>
+            <w:highlight w:val="red"/>
           </w:rPr>
           <w:t>http://www.thermofisher.com/en/responsibility.html</w:t>
         </w:r>
       </w:hyperlink>
       <w:r>
+        <w:rPr>
+          <w:highlight w:val="red"/>
+        </w:rPr>
         <w:t xml:space="preserve"> (Accessed: 31 May 2014)</w:t>
       </w:r>
     </w:p>
     <w:p/>
     <w:p>
-      <w:hyperlink r:id="rId9" w:history="1">
+      <w:hyperlink r:id="rId10" w:history="1">
         <w:r>
           <w:rPr>
             <w:rStyle w:val="Hyperlink"/>
@@ -1034,6 +1137,18 @@
       <w:u w:val="single"/>
     </w:rPr>
   </w:style>
+  <w:style w:type="character" w:styleId="FollowedHyperlink">
+    <w:name w:val="FollowedHyperlink"/>
+    <w:basedOn w:val="DefaultParagraphFont"/>
+    <w:uiPriority w:val="99"/>
+    <w:semiHidden/>
+    <w:unhideWhenUsed/>
+    <w:rsid w:val="003A1639"/>
+    <w:rPr>
+      <w:color w:val="800080" w:themeColor="followedHyperlink"/>
+      <w:u w:val="single"/>
+    </w:rPr>
+  </w:style>
 </w:styles>
 </file>
 
@@ -1239,6 +1354,18 @@
     <w:rsid w:val="0085438E"/>
     <w:rPr>
       <w:color w:val="0000FF" w:themeColor="hyperlink"/>
+      <w:u w:val="single"/>
+    </w:rPr>
+  </w:style>
+  <w:style w:type="character" w:styleId="FollowedHyperlink">
+    <w:name w:val="FollowedHyperlink"/>
+    <w:basedOn w:val="DefaultParagraphFont"/>
+    <w:uiPriority w:val="99"/>
+    <w:semiHidden/>
+    <w:unhideWhenUsed/>
+    <w:rsid w:val="003A1639"/>
+    <w:rPr>
+      <w:color w:val="800080" w:themeColor="followedHyperlink"/>
       <w:u w:val="single"/>
     </w:rPr>
   </w:style>

</xml_diff>